<commit_message>
added date to kennel log
</commit_message>
<xml_diff>
--- a/Team1_E11_A05_Non_HTML.docx
+++ b/Team1_E11_A05_Non_HTML.docx
@@ -20,7 +20,18 @@
           <w:sz w:val="44"/>
           <w:szCs w:val="44"/>
         </w:rPr>
-        <w:t>Kennel Log Prints</w:t>
+        <w:t>Kennel Log Print</w:t>
+      </w:r>
+      <w:bookmarkStart w:id="0" w:name="_GoBack"/>
+      <w:bookmarkEnd w:id="0"/>
+      <w:r>
+        <w:rPr>
+          <w:rFonts w:asciiTheme="majorHAnsi" w:hAnsiTheme="majorHAnsi"/>
+          <w:color w:val="4F81BD" w:themeColor="accent1"/>
+          <w:sz w:val="44"/>
+          <w:szCs w:val="44"/>
+        </w:rPr>
+        <w:t xml:space="preserve"> (12.12.2014)</w:t>
       </w:r>
     </w:p>
     <w:p>
@@ -94,10 +105,16 @@
           <w:p>
             <w:pPr>
               <w:pStyle w:val="Subtitle"/>
+              <w:tabs>
+                <w:tab w:val="left" w:pos="4860"/>
+              </w:tabs>
               <w:cnfStyle w:val="100000000000" w:firstRow="1" w:lastRow="0" w:firstColumn="0" w:lastColumn="0" w:oddVBand="0" w:evenVBand="0" w:oddHBand="0" w:evenHBand="0" w:firstRowFirstColumn="0" w:firstRowLastColumn="0" w:lastRowFirstColumn="0" w:lastRowLastColumn="0"/>
             </w:pPr>
             <w:r>
               <w:t>Reservation Details</w:t>
+            </w:r>
+            <w:r>
+              <w:tab/>
             </w:r>
           </w:p>
         </w:tc>
@@ -3660,8 +3677,6 @@
           </wp:inline>
         </w:drawing>
       </w:r>
-      <w:bookmarkStart w:id="0" w:name="_GoBack"/>
-      <w:bookmarkEnd w:id="0"/>
     </w:p>
     <w:p>
       <w:pPr>

</xml_diff>

<commit_message>
added forgot password email
</commit_message>
<xml_diff>
--- a/Team1_E11_A05_Non_HTML.docx
+++ b/Team1_E11_A05_Non_HTML.docx
@@ -20,18 +20,7 @@
           <w:sz w:val="44"/>
           <w:szCs w:val="44"/>
         </w:rPr>
-        <w:t>Kennel Log Print</w:t>
-      </w:r>
-      <w:bookmarkStart w:id="0" w:name="_GoBack"/>
-      <w:bookmarkEnd w:id="0"/>
-      <w:r>
-        <w:rPr>
-          <w:rFonts w:asciiTheme="majorHAnsi" w:hAnsiTheme="majorHAnsi"/>
-          <w:color w:val="4F81BD" w:themeColor="accent1"/>
-          <w:sz w:val="44"/>
-          <w:szCs w:val="44"/>
-        </w:rPr>
-        <w:t xml:space="preserve"> (12.12.2014)</w:t>
+        <w:t>Kennel Log Print (12.12.2014)</w:t>
       </w:r>
     </w:p>
     <w:p>
@@ -3804,6 +3793,69 @@
           </wp:inline>
         </w:drawing>
       </w:r>
+    </w:p>
+    <w:p>
+      <w:r>
+        <w:t>Password reset e-mail</w:t>
+      </w:r>
+    </w:p>
+    <w:p>
+      <w:r>
+        <w:rPr>
+          <w:noProof/>
+        </w:rPr>
+        <w:lastRenderedPageBreak/>
+        <w:drawing>
+          <wp:inline distT="0" distB="0" distL="0" distR="0">
+            <wp:extent cx="5943600" cy="3228330"/>
+            <wp:effectExtent l="0" t="0" r="0" b="0"/>
+            <wp:docPr id="1" name="Picture 1" descr="C:\Users\Jason\Desktop\Capture.PNG"/>
+            <wp:cNvGraphicFramePr>
+              <a:graphicFrameLocks xmlns:a="http://schemas.openxmlformats.org/drawingml/2006/main" noChangeAspect="1"/>
+            </wp:cNvGraphicFramePr>
+            <a:graphic xmlns:a="http://schemas.openxmlformats.org/drawingml/2006/main">
+              <a:graphicData uri="http://schemas.openxmlformats.org/drawingml/2006/picture">
+                <pic:pic xmlns:pic="http://schemas.openxmlformats.org/drawingml/2006/picture">
+                  <pic:nvPicPr>
+                    <pic:cNvPr id="0" name="Picture 1" descr="C:\Users\Jason\Desktop\Capture.PNG"/>
+                    <pic:cNvPicPr>
+                      <a:picLocks noChangeAspect="1" noChangeArrowheads="1"/>
+                    </pic:cNvPicPr>
+                  </pic:nvPicPr>
+                  <pic:blipFill>
+                    <a:blip r:embed="rId9">
+                      <a:extLst>
+                        <a:ext uri="{28A0092B-C50C-407E-A947-70E740481C1C}">
+                          <a14:useLocalDpi xmlns:a14="http://schemas.microsoft.com/office/drawing/2010/main" val="0"/>
+                        </a:ext>
+                      </a:extLst>
+                    </a:blip>
+                    <a:srcRect/>
+                    <a:stretch>
+                      <a:fillRect/>
+                    </a:stretch>
+                  </pic:blipFill>
+                  <pic:spPr bwMode="auto">
+                    <a:xfrm>
+                      <a:off x="0" y="0"/>
+                      <a:ext cx="5943600" cy="3228330"/>
+                    </a:xfrm>
+                    <a:prstGeom prst="rect">
+                      <a:avLst/>
+                    </a:prstGeom>
+                    <a:noFill/>
+                    <a:ln>
+                      <a:noFill/>
+                    </a:ln>
+                  </pic:spPr>
+                </pic:pic>
+              </a:graphicData>
+            </a:graphic>
+          </wp:inline>
+        </w:drawing>
+      </w:r>
+      <w:bookmarkStart w:id="0" w:name="_GoBack"/>
+      <w:bookmarkEnd w:id="0"/>
     </w:p>
     <w:sectPr>
       <w:pgSz w:w="12240" w:h="15840"/>

</xml_diff>